<commit_message>
New translations Welcome.docx (Vietnamese)
</commit_message>
<xml_diff>
--- a/done/Vietnamese/Welcome.docx
+++ b/done/Vietnamese/Welcome.docx
@@ -1,6 +1,6 @@
 
 <file path=word/document.xml><?xml version="1.0" encoding="utf-8"?>
-<w:document xmlns:wpc="http://schemas.microsoft.com/office/word/2010/wordprocessingCanvas" xmlns:mc="http://schemas.openxmlformats.org/markup-compatibility/2006" xmlns:o="urn:schemas-microsoft-com:office:office" xmlns:r="http://schemas.openxmlformats.org/officeDocument/2006/relationships" xmlns:m="http://schemas.openxmlformats.org/officeDocument/2006/math" xmlns:v="urn:schemas-microsoft-com:vml" xmlns:wp14="http://schemas.microsoft.com/office/word/2010/wordprocessingDrawing" xmlns:wp="http://schemas.openxmlformats.org/drawingml/2006/wordprocessingDrawing" xmlns:w10="urn:schemas-microsoft-com:office:word" xmlns:w="http://schemas.openxmlformats.org/wordprocessingml/2006/main" xmlns:w14="http://schemas.microsoft.com/office/word/2010/wordml" xmlns:w15="http://schemas.microsoft.com/office/word/2012/wordml" xmlns:wpg="http://schemas.microsoft.com/office/word/2010/wordprocessingGroup" xmlns:wpi="http://schemas.microsoft.com/office/word/2010/wordprocessingInk" xmlns:wne="http://schemas.microsoft.com/office/word/2006/wordml" xmlns:wps="http://schemas.microsoft.com/office/word/2010/wordprocessingShape" mc:Ignorable="w14 w15 wp14">
+<w:document xmlns:wpc="http://schemas.microsoft.com/office/word/2010/wordprocessingCanvas" xmlns:cx="http://schemas.microsoft.com/office/drawing/2014/chartex" xmlns:cx1="http://schemas.microsoft.com/office/drawing/2015/9/8/chartex" xmlns:cx2="http://schemas.microsoft.com/office/drawing/2015/10/21/chartex" xmlns:cx3="http://schemas.microsoft.com/office/drawing/2016/5/9/chartex" xmlns:cx4="http://schemas.microsoft.com/office/drawing/2016/5/10/chartex" xmlns:cx5="http://schemas.microsoft.com/office/drawing/2016/5/11/chartex" xmlns:cx6="http://schemas.microsoft.com/office/drawing/2016/5/12/chartex" xmlns:cx7="http://schemas.microsoft.com/office/drawing/2016/5/13/chartex" xmlns:cx8="http://schemas.microsoft.com/office/drawing/2016/5/14/chartex" xmlns:mc="http://schemas.openxmlformats.org/markup-compatibility/2006" xmlns:aink="http://schemas.microsoft.com/office/drawing/2016/ink" xmlns:am3d="http://schemas.microsoft.com/office/drawing/2017/model3d" xmlns:o="urn:schemas-microsoft-com:office:office" xmlns:r="http://schemas.openxmlformats.org/officeDocument/2006/relationships" xmlns:m="http://schemas.openxmlformats.org/officeDocument/2006/math" xmlns:v="urn:schemas-microsoft-com:vml" xmlns:wp14="http://schemas.microsoft.com/office/word/2010/wordprocessingDrawing" xmlns:wp="http://schemas.openxmlformats.org/drawingml/2006/wordprocessingDrawing" xmlns:w10="urn:schemas-microsoft-com:office:word" xmlns:w="http://schemas.openxmlformats.org/wordprocessingml/2006/main" xmlns:w14="http://schemas.microsoft.com/office/word/2010/wordml" xmlns:w15="http://schemas.microsoft.com/office/word/2012/wordml" xmlns:w16cid="http://schemas.microsoft.com/office/word/2016/wordml/cid" xmlns:w16se="http://schemas.microsoft.com/office/word/2015/wordml/symex" xmlns:wpg="http://schemas.microsoft.com/office/word/2010/wordprocessingGroup" xmlns:wpi="http://schemas.microsoft.com/office/word/2010/wordprocessingInk" xmlns:wne="http://schemas.microsoft.com/office/word/2006/wordml" xmlns:wps="http://schemas.microsoft.com/office/word/2010/wordprocessingShape" mc:Ignorable="w14 w15 w16se w16cid wp14">
   <w:body>
     <w:p>
       <w:pPr>
@@ -517,7 +517,7 @@
           <w:szCs w:val="28"/>
           <w:bdr w:val="none" w:sz="0" w:space="0" w:color="auto" w:frame="1"/>
         </w:rPr>
-        <w:t xml:space="preserve">Khai thác mỏ SmartCash ngăn tập trung khai thác mỏ và kích thích phát triển mạng lưới. Mỗi máy tính có thể được sử dụng như một thiết bị khai thác mỏ trong khi vẫn cho phép máy tính đó được sử dụng cho các nhiệm vụ khác. ASIC vẫn chưa được tạo ra cho thuật toán khai thác Keccak và có thể an toàn để giả định rằng không có ASIC nào được tạo ra trong một thời gian dài, cho đến khi Smartcash đạt đến mức vốn hóa thị trường đáng kể.</w:t>
+        <w:t xml:space="preserve">Khai thác mỏ SmartCash ngăn tập trung khai thác mỏ và kích thích phát triển mạng lưới. Mỗi máy tính có thể được sử dụng như một thiết bị khai thác mỏ trong khi vẫn cho phép máy tính đó được sử dụng cho các nhiệm vụ khác. ASICs have yet to be created for the Keccak mining algorithm and it’s probably safe to assume no ASICs will be created for quite some time.</w:t>
       </w:r>
     </w:p>
     <w:p>
@@ -1062,8 +1062,8 @@
           <w:szCs w:val="28"/>
         </w:rPr>
       </w:pPr>
-      <w:bookmarkStart w:id="0" w:name="exchanges"/>
-      <w:bookmarkEnd w:id="0"/>
+      <w:bookmarkStart w:id="1" w:name="exchanges"/>
+      <w:bookmarkEnd w:id="1"/>
       <w:r>
         <w:rPr>
           <w:rFonts w:ascii="Tahoma" w:hAnsi="Tahoma" w:cs="Tahoma" w:eastAsia="Times New Roman"/>
@@ -1217,7 +1217,7 @@
 </file>
 
 <file path=word/numbering.xml><?xml version="1.0" encoding="utf-8"?>
-<w:numbering xmlns:wpc="http://schemas.microsoft.com/office/word/2010/wordprocessingCanvas" xmlns:mc="http://schemas.openxmlformats.org/markup-compatibility/2006" xmlns:o="urn:schemas-microsoft-com:office:office" xmlns:r="http://schemas.openxmlformats.org/officeDocument/2006/relationships" xmlns:m="http://schemas.openxmlformats.org/officeDocument/2006/math" xmlns:v="urn:schemas-microsoft-com:vml" xmlns:wp14="http://schemas.microsoft.com/office/word/2010/wordprocessingDrawing" xmlns:wp="http://schemas.openxmlformats.org/drawingml/2006/wordprocessingDrawing" xmlns:w10="urn:schemas-microsoft-com:office:word" xmlns:w="http://schemas.openxmlformats.org/wordprocessingml/2006/main" xmlns:w14="http://schemas.microsoft.com/office/word/2010/wordml" xmlns:w15="http://schemas.microsoft.com/office/word/2012/wordml" xmlns:wpg="http://schemas.microsoft.com/office/word/2010/wordprocessingGroup" xmlns:wpi="http://schemas.microsoft.com/office/word/2010/wordprocessingInk" xmlns:wne="http://schemas.microsoft.com/office/word/2006/wordml" xmlns:wps="http://schemas.microsoft.com/office/word/2010/wordprocessingShape" mc:Ignorable="w14 w15 wp14">
+<w:numbering xmlns:wpc="http://schemas.microsoft.com/office/word/2010/wordprocessingCanvas" xmlns:cx="http://schemas.microsoft.com/office/drawing/2014/chartex" xmlns:cx1="http://schemas.microsoft.com/office/drawing/2015/9/8/chartex" xmlns:cx2="http://schemas.microsoft.com/office/drawing/2015/10/21/chartex" xmlns:cx3="http://schemas.microsoft.com/office/drawing/2016/5/9/chartex" xmlns:cx4="http://schemas.microsoft.com/office/drawing/2016/5/10/chartex" xmlns:cx5="http://schemas.microsoft.com/office/drawing/2016/5/11/chartex" xmlns:cx6="http://schemas.microsoft.com/office/drawing/2016/5/12/chartex" xmlns:cx7="http://schemas.microsoft.com/office/drawing/2016/5/13/chartex" xmlns:cx8="http://schemas.microsoft.com/office/drawing/2016/5/14/chartex" xmlns:mc="http://schemas.openxmlformats.org/markup-compatibility/2006" xmlns:aink="http://schemas.microsoft.com/office/drawing/2016/ink" xmlns:am3d="http://schemas.microsoft.com/office/drawing/2017/model3d" xmlns:o="urn:schemas-microsoft-com:office:office" xmlns:r="http://schemas.openxmlformats.org/officeDocument/2006/relationships" xmlns:m="http://schemas.openxmlformats.org/officeDocument/2006/math" xmlns:v="urn:schemas-microsoft-com:vml" xmlns:wp14="http://schemas.microsoft.com/office/word/2010/wordprocessingDrawing" xmlns:wp="http://schemas.openxmlformats.org/drawingml/2006/wordprocessingDrawing" xmlns:w10="urn:schemas-microsoft-com:office:word" xmlns:w="http://schemas.openxmlformats.org/wordprocessingml/2006/main" xmlns:w14="http://schemas.microsoft.com/office/word/2010/wordml" xmlns:w15="http://schemas.microsoft.com/office/word/2012/wordml" xmlns:w16cid="http://schemas.microsoft.com/office/word/2016/wordml/cid" xmlns:w16se="http://schemas.microsoft.com/office/word/2015/wordml/symex" xmlns:wpg="http://schemas.microsoft.com/office/word/2010/wordprocessingGroup" xmlns:wpi="http://schemas.microsoft.com/office/word/2010/wordprocessingInk" xmlns:wne="http://schemas.microsoft.com/office/word/2006/wordml" xmlns:wps="http://schemas.microsoft.com/office/word/2010/wordprocessingShape" mc:Ignorable="w14 w15 w16se w16cid wp14">
   <w:abstractNum w:abstractNumId="0" w15:restartNumberingAfterBreak="0">
     <w:nsid w:val="507F6412"/>
     <w:multiLevelType w:val="multilevel"/>
@@ -1526,7 +1526,7 @@
 </file>
 
 <file path=word/styles.xml><?xml version="1.0" encoding="utf-8"?>
-<w:styles xmlns:mc="http://schemas.openxmlformats.org/markup-compatibility/2006" xmlns:r="http://schemas.openxmlformats.org/officeDocument/2006/relationships" xmlns:w="http://schemas.openxmlformats.org/wordprocessingml/2006/main" xmlns:w14="http://schemas.microsoft.com/office/word/2010/wordml" xmlns:w15="http://schemas.microsoft.com/office/word/2012/wordml" mc:Ignorable="w14 w15">
+<w:styles xmlns:mc="http://schemas.openxmlformats.org/markup-compatibility/2006" xmlns:r="http://schemas.openxmlformats.org/officeDocument/2006/relationships" xmlns:w="http://schemas.openxmlformats.org/wordprocessingml/2006/main" xmlns:w14="http://schemas.microsoft.com/office/word/2010/wordml" xmlns:w15="http://schemas.microsoft.com/office/word/2012/wordml" xmlns:w16cid="http://schemas.microsoft.com/office/word/2016/wordml/cid" xmlns:w16se="http://schemas.microsoft.com/office/word/2015/wordml/symex" mc:Ignorable="w14 w15 w16se w16cid">
   <w:docDefaults>
     <w:rPrDefault>
       <w:rPr>
@@ -1542,7 +1542,7 @@
       </w:pPr>
     </w:pPrDefault>
   </w:docDefaults>
-  <w:latentStyles w:defLockedState="0" w:defUIPriority="99" w:defSemiHidden="0" w:defUnhideWhenUsed="0" w:defQFormat="0" w:count="371">
+  <w:latentStyles w:defLockedState="0" w:defUIPriority="99" w:defSemiHidden="0" w:defUnhideWhenUsed="0" w:defQFormat="0" w:count="375">
     <w:lsdException w:name="Normal" w:uiPriority="0" w:qFormat="1"/>
     <w:lsdException w:name="heading 1" w:uiPriority="9" w:qFormat="1"/>
     <w:lsdException w:name="heading 2" w:semiHidden="1" w:uiPriority="9" w:unhideWhenUsed="1" w:qFormat="1"/>
@@ -1648,7 +1648,6 @@
     <w:lsdException w:name="HTML Sample" w:semiHidden="1" w:unhideWhenUsed="1"/>
     <w:lsdException w:name="HTML Typewriter" w:semiHidden="1" w:unhideWhenUsed="1"/>
     <w:lsdException w:name="HTML Variable" w:semiHidden="1" w:unhideWhenUsed="1"/>
-    <w:lsdException w:name="Normal Table" w:semiHidden="1" w:unhideWhenUsed="1"/>
     <w:lsdException w:name="annotation subject" w:semiHidden="1" w:unhideWhenUsed="1"/>
     <w:lsdException w:name="No List" w:semiHidden="1" w:unhideWhenUsed="1"/>
     <w:lsdException w:name="Outline List 1" w:semiHidden="1" w:unhideWhenUsed="1"/>
@@ -1692,10 +1691,8 @@
     <w:lsdException w:name="Table Elegant" w:semiHidden="1" w:unhideWhenUsed="1"/>
     <w:lsdException w:name="Table Professional" w:semiHidden="1" w:unhideWhenUsed="1"/>
     <w:lsdException w:name="Table Subtle 1" w:semiHidden="1" w:unhideWhenUsed="1"/>
-    <w:lsdException w:name="Table Subtle 2" w:semiHidden="1" w:unhideWhenUsed="1"/>
     <w:lsdException w:name="Table Web 1" w:semiHidden="1" w:unhideWhenUsed="1"/>
     <w:lsdException w:name="Table Web 2" w:semiHidden="1" w:unhideWhenUsed="1"/>
-    <w:lsdException w:name="Table Web 3" w:semiHidden="1" w:unhideWhenUsed="1"/>
     <w:lsdException w:name="Balloon Text" w:semiHidden="1" w:unhideWhenUsed="1"/>
     <w:lsdException w:name="Table Grid" w:uiPriority="39"/>
     <w:lsdException w:name="Table Theme" w:semiHidden="1" w:unhideWhenUsed="1"/>
@@ -1914,6 +1911,10 @@
     <w:lsdException w:name="List Table 5 Dark Accent 6" w:uiPriority="50"/>
     <w:lsdException w:name="List Table 6 Colorful Accent 6" w:uiPriority="51"/>
     <w:lsdException w:name="List Table 7 Colorful Accent 6" w:uiPriority="52"/>
+    <w:lsdException w:name="Mention" w:semiHidden="1" w:unhideWhenUsed="1"/>
+    <w:lsdException w:name="Smart Hyperlink" w:semiHidden="1" w:unhideWhenUsed="1"/>
+    <w:lsdException w:name="Hashtag" w:semiHidden="1" w:unhideWhenUsed="1"/>
+    <w:lsdException w:name="Unresolved Mention" w:semiHidden="1" w:unhideWhenUsed="1"/>
   </w:latentStyles>
   <w:style w:type="paragraph" w:default="1" w:styleId="Normal">
     <w:name w:val="Normal"/>

</xml_diff>